<commit_message>
readme and model reruns
</commit_message>
<xml_diff>
--- a/doc/snowy_plover_eggs_ms.docx
+++ b/doc/snowy_plover_eggs_ms.docx
@@ -7617,6 +7617,12 @@
           <w:lang w:val="en-GB"/>
         </w:rPr>
         <w:t xml:space="preserve"> at age</w:t>
+      </w:r>
+      <w:r>
+        <w:rPr>
+          <w:lang w:val="en-GB"/>
+        </w:rPr>
+        <w:t>s</w:t>
       </w:r>
       <w:r>
         <w:rPr>
@@ -13362,7 +13368,7 @@
         </w:rPr>
         <w:lastRenderedPageBreak/>
         <w:drawing>
-          <wp:anchor distT="0" distB="0" distL="114300" distR="114300" simplePos="0" relativeHeight="251662336" behindDoc="0" locked="0" layoutInCell="1" allowOverlap="1" wp14:anchorId="42115A05" wp14:editId="0876DBBD">
+          <wp:anchor distT="0" distB="0" distL="114300" distR="114300" simplePos="0" relativeHeight="251662336" behindDoc="0" locked="0" layoutInCell="1" allowOverlap="1" wp14:anchorId="42115A05" wp14:editId="11752EFD">
             <wp:simplePos x="0" y="0"/>
             <wp:positionH relativeFrom="margin">
               <wp:align>center</wp:align>
@@ -13370,8 +13376,8 @@
             <wp:positionV relativeFrom="margin">
               <wp:align>top</wp:align>
             </wp:positionV>
-            <wp:extent cx="4139565" cy="4783455"/>
-            <wp:effectExtent l="0" t="0" r="635" b="4445"/>
+            <wp:extent cx="4143600" cy="7458480"/>
+            <wp:effectExtent l="0" t="0" r="0" b="0"/>
             <wp:wrapSquare wrapText="bothSides"/>
             <wp:docPr id="3" name="Picture 3"/>
             <wp:cNvGraphicFramePr>
@@ -13399,7 +13405,7 @@
                   <pic:spPr>
                     <a:xfrm>
                       <a:off x="0" y="0"/>
-                      <a:ext cx="4140000" cy="4784000"/>
+                      <a:ext cx="4143600" cy="7458480"/>
                     </a:xfrm>
                     <a:prstGeom prst="rect">
                       <a:avLst/>
@@ -13428,7 +13434,7 @@
         </w:rPr>
         <w:lastRenderedPageBreak/>
         <w:drawing>
-          <wp:anchor distT="0" distB="0" distL="114300" distR="114300" simplePos="0" relativeHeight="251657214" behindDoc="0" locked="0" layoutInCell="1" allowOverlap="1" wp14:anchorId="62BCEA5D" wp14:editId="5E58DBAB">
+          <wp:anchor distT="0" distB="0" distL="114300" distR="114300" simplePos="0" relativeHeight="251657214" behindDoc="0" locked="0" layoutInCell="1" allowOverlap="1" wp14:anchorId="62BCEA5D" wp14:editId="0D308732">
             <wp:simplePos x="0" y="0"/>
             <wp:positionH relativeFrom="margin">
               <wp:posOffset>899795</wp:posOffset>
@@ -13494,13 +13500,13 @@
         </w:rPr>
         <w:lastRenderedPageBreak/>
         <w:drawing>
-          <wp:anchor distT="0" distB="0" distL="114300" distR="114300" simplePos="0" relativeHeight="251658239" behindDoc="0" locked="0" layoutInCell="1" allowOverlap="1" wp14:anchorId="458133AD" wp14:editId="2AEB6A8C">
+          <wp:anchor distT="0" distB="0" distL="114300" distR="114300" simplePos="0" relativeHeight="251658239" behindDoc="0" locked="0" layoutInCell="1" allowOverlap="1" wp14:anchorId="458133AD" wp14:editId="59D0C260">
             <wp:simplePos x="0" y="0"/>
             <wp:positionH relativeFrom="margin">
-              <wp:posOffset>901700</wp:posOffset>
+              <wp:posOffset>899795</wp:posOffset>
             </wp:positionH>
             <wp:positionV relativeFrom="margin">
-              <wp:posOffset>386080</wp:posOffset>
+              <wp:posOffset>387350</wp:posOffset>
             </wp:positionV>
             <wp:extent cx="4139565" cy="6954520"/>
             <wp:effectExtent l="0" t="0" r="635" b="5080"/>

</xml_diff>

<commit_message>
BaSTA uncertainty models and plots
</commit_message>
<xml_diff>
--- a/doc/snowy_plover_eggs_ms.docx
+++ b/doc/snowy_plover_eggs_ms.docx
@@ -13798,20 +13798,22 @@
         <w:br w:type="page"/>
       </w:r>
     </w:p>
+    <w:p/>
+    <w:p/>
+    <w:p/>
     <w:p>
       <w:r>
         <w:rPr>
           <w:noProof/>
         </w:rPr>
-        <w:lastRenderedPageBreak/>
         <w:drawing>
-          <wp:anchor distT="0" distB="0" distL="114300" distR="114300" simplePos="0" relativeHeight="251667456" behindDoc="0" locked="0" layoutInCell="1" allowOverlap="1" wp14:anchorId="46C6BDA7" wp14:editId="751A5C67">
+          <wp:anchor distT="0" distB="0" distL="114300" distR="114300" simplePos="0" relativeHeight="251667456" behindDoc="0" locked="0" layoutInCell="1" allowOverlap="1" wp14:anchorId="46C6BDA7" wp14:editId="706F41DC">
             <wp:simplePos x="0" y="0"/>
             <wp:positionH relativeFrom="margin">
-              <wp:posOffset>194310</wp:posOffset>
+              <wp:align>center</wp:align>
             </wp:positionH>
             <wp:positionV relativeFrom="margin">
-              <wp:posOffset>0</wp:posOffset>
+              <wp:align>top</wp:align>
             </wp:positionV>
             <wp:extent cx="5545455" cy="5978525"/>
             <wp:effectExtent l="0" t="0" r="4445" b="3175"/>
@@ -13858,6 +13860,58 @@
               <wp14:pctHeight>0</wp14:pctHeight>
             </wp14:sizeRelV>
           </wp:anchor>
+        </w:drawing>
+      </w:r>
+      <w:r>
+        <w:br w:type="page"/>
+      </w:r>
+    </w:p>
+    <w:p>
+      <w:r>
+        <w:rPr>
+          <w:noProof/>
+        </w:rPr>
+        <w:lastRenderedPageBreak/>
+        <w:drawing>
+          <wp:inline distT="0" distB="0" distL="0" distR="0" wp14:anchorId="097E865A" wp14:editId="5F831B56">
+            <wp:extent cx="5943600" cy="5943600"/>
+            <wp:effectExtent l="0" t="0" r="0" b="0"/>
+            <wp:docPr id="16" name="Picture 16"/>
+            <wp:cNvGraphicFramePr>
+              <a:graphicFrameLocks xmlns:a="http://schemas.openxmlformats.org/drawingml/2006/main" noChangeAspect="1"/>
+            </wp:cNvGraphicFramePr>
+            <a:graphic xmlns:a="http://schemas.openxmlformats.org/drawingml/2006/main">
+              <a:graphicData uri="http://schemas.openxmlformats.org/drawingml/2006/picture">
+                <pic:pic xmlns:pic="http://schemas.openxmlformats.org/drawingml/2006/picture">
+                  <pic:nvPicPr>
+                    <pic:cNvPr id="16" name="Picture 16"/>
+                    <pic:cNvPicPr/>
+                  </pic:nvPicPr>
+                  <pic:blipFill>
+                    <a:blip r:embed="rId21" cstate="print">
+                      <a:extLst>
+                        <a:ext uri="{28A0092B-C50C-407E-A947-70E740481C1C}">
+                          <a14:useLocalDpi xmlns:a14="http://schemas.microsoft.com/office/drawing/2010/main" val="0"/>
+                        </a:ext>
+                      </a:extLst>
+                    </a:blip>
+                    <a:stretch>
+                      <a:fillRect/>
+                    </a:stretch>
+                  </pic:blipFill>
+                  <pic:spPr>
+                    <a:xfrm>
+                      <a:off x="0" y="0"/>
+                      <a:ext cx="5943600" cy="5943600"/>
+                    </a:xfrm>
+                    <a:prstGeom prst="rect">
+                      <a:avLst/>
+                    </a:prstGeom>
+                  </pic:spPr>
+                </pic:pic>
+              </a:graphicData>
+            </a:graphic>
+          </wp:inline>
         </w:drawing>
       </w:r>
     </w:p>

</xml_diff>

<commit_message>
first draft to co-authors
</commit_message>
<xml_diff>
--- a/doc/snowy_plover_eggs_ms.docx
+++ b/doc/snowy_plover_eggs_ms.docx
@@ -114,13 +114,27 @@
     </w:p>
     <w:p>
       <w:pPr>
-        <w:suppressLineNumbers/>
         <w:spacing w:line="360" w:lineRule="auto"/>
         <w:jc w:val="both"/>
         <w:rPr>
           <w:rFonts w:ascii="Times New Roman" w:hAnsi="Times New Roman" w:cs="Times New Roman"/>
-          <w:i/>
-          <w:iCs/>
+          <w:lang w:val="en-GB"/>
+        </w:rPr>
+      </w:pPr>
+      <w:r>
+        <w:rPr>
+          <w:rFonts w:ascii="Times New Roman" w:hAnsi="Times New Roman" w:cs="Times New Roman"/>
+          <w:lang w:val="en-GB"/>
+        </w:rPr>
+        <w:t>A key theory for the evolution of reduced male gamete size is sexual selection under male-male competition: sperm quality is traded off with sperm quantity to maximize fertilization success. Likewise, enlarged female gamete size is the evolutionary response to disruptive selection under reduced male gamete quality. The divergent gamete sizes of males and females (anisogamy) is a key principle However, the effect of female-female competition on egg size variation in sex role reversed species remains unclear. Here we investigate how mating tactics are associated with egg size Comparative works have shown that sex role reversed avian species with high female-female competition</w:t>
+      </w:r>
+    </w:p>
+    <w:p>
+      <w:pPr>
+        <w:spacing w:line="360" w:lineRule="auto"/>
+        <w:jc w:val="both"/>
+        <w:rPr>
+          <w:rFonts w:ascii="Times New Roman" w:hAnsi="Times New Roman" w:cs="Times New Roman"/>
           <w:lang w:val="en-GB"/>
         </w:rPr>
       </w:pPr>
@@ -131,37 +145,306 @@
         <w:jc w:val="both"/>
         <w:rPr>
           <w:rFonts w:ascii="Times New Roman" w:hAnsi="Times New Roman" w:cs="Times New Roman"/>
-          <w:i/>
-          <w:iCs/>
           <w:lang w:val="en-GB"/>
         </w:rPr>
       </w:pPr>
       <w:r>
         <w:rPr>
           <w:rFonts w:ascii="Times New Roman" w:hAnsi="Times New Roman" w:cs="Times New Roman"/>
-          <w:i/>
-          <w:iCs/>
-          <w:lang w:val="en-GB"/>
-        </w:rPr>
-        <w:t>Impact Summary (</w:t>
-      </w:r>
-      <w:r>
-        <w:rPr>
-          <w:rFonts w:ascii="Times New Roman" w:hAnsi="Times New Roman" w:cs="Times New Roman"/>
-          <w:i/>
-          <w:iCs/>
-          <w:lang w:val="en-GB"/>
-        </w:rPr>
-        <w:t>X</w:t>
-      </w:r>
-      <w:r>
-        <w:rPr>
-          <w:rFonts w:ascii="Times New Roman" w:hAnsi="Times New Roman" w:cs="Times New Roman"/>
-          <w:i/>
-          <w:iCs/>
-          <w:lang w:val="en-GB"/>
-        </w:rPr>
-        <w:t xml:space="preserve"> words):</w:t>
+          <w:lang w:val="en-GB"/>
+        </w:rPr>
+        <w:t xml:space="preserve">Identifying age-dependent trade-offs between reproductive effort and survival in wild organisms is central for understanding the evolutionary mechanisms of senescence. According to the disposable soma theory, early-life energy investments in reproduction compromise late-life investments in somatic maintenance – leading to senescence. Once thought to only be detectable in captive populations, senescence has recently been documented by several longitudinal studies of wild organisms. However, some reproductive traits that are used to quantify senescence may also be shaped by other </w:t>
+      </w:r>
+      <w:r>
+        <w:rPr>
+          <w:rFonts w:ascii="Times New Roman" w:hAnsi="Times New Roman" w:cs="Times New Roman"/>
+          <w:lang w:val="en-GB"/>
+        </w:rPr>
+        <w:t>cryptic or confounding age</w:t>
+      </w:r>
+      <w:r>
+        <w:rPr>
+          <w:rFonts w:ascii="Times New Roman" w:hAnsi="Times New Roman" w:cs="Times New Roman"/>
+          <w:lang w:val="en-GB"/>
+        </w:rPr>
+        <w:t>-dependent processes such as mating tactics. For instance, polygamy, which is often positively associated with age, may lead to reduced gamete size due to trade-offs between gamete quantity and quality. Here we investigate how mating behaviour and senescence are associated with reproductive trade-offs of female snowy plovers (</w:t>
+      </w:r>
+      <w:r>
+        <w:rPr>
+          <w:rFonts w:ascii="Times New Roman" w:hAnsi="Times New Roman" w:cs="Times New Roman"/>
+          <w:i/>
+          <w:iCs/>
+          <w:lang w:val="en-GB"/>
+        </w:rPr>
+        <w:t>Charadrius nivosus</w:t>
+      </w:r>
+      <w:r>
+        <w:rPr>
+          <w:rFonts w:ascii="Times New Roman" w:hAnsi="Times New Roman" w:cs="Times New Roman"/>
+          <w:lang w:val="en-GB"/>
+        </w:rPr>
+        <w:t>). Snowy plovers are long-lived shorebirds (longevity record: 19 years) that produce several nests each year, with females either being polyandrous and sequentially changing partners between breeding attempts or remaining monogamous between attempts. We examined how age, seasonality, and mating tactics affect within-</w:t>
+      </w:r>
+      <w:r>
+        <w:rPr>
+          <w:rFonts w:ascii="Times New Roman" w:hAnsi="Times New Roman" w:cs="Times New Roman"/>
+          <w:lang w:val="en-GB"/>
+        </w:rPr>
+        <w:t xml:space="preserve"> and between-</w:t>
+      </w:r>
+      <w:r>
+        <w:rPr>
+          <w:rFonts w:ascii="Times New Roman" w:hAnsi="Times New Roman" w:cs="Times New Roman"/>
+          <w:lang w:val="en-GB"/>
+        </w:rPr>
+        <w:t xml:space="preserve">female variation in egg volume </w:t>
+      </w:r>
+      <w:r>
+        <w:rPr>
+          <w:rFonts w:ascii="Times New Roman" w:hAnsi="Times New Roman" w:cs="Times New Roman"/>
+          <w:lang w:val="en-GB"/>
+        </w:rPr>
+        <w:t xml:space="preserve">and breeding phenology </w:t>
+      </w:r>
+      <w:r>
+        <w:rPr>
+          <w:rFonts w:ascii="Times New Roman" w:hAnsi="Times New Roman" w:cs="Times New Roman"/>
+          <w:lang w:val="en-GB"/>
+        </w:rPr>
+        <w:t>using repeated measures collected over a 1</w:t>
+      </w:r>
+      <w:r>
+        <w:rPr>
+          <w:rFonts w:ascii="Times New Roman" w:hAnsi="Times New Roman" w:cs="Times New Roman"/>
+          <w:lang w:val="en-GB"/>
+        </w:rPr>
+        <w:t>4</w:t>
+      </w:r>
+      <w:r>
+        <w:rPr>
+          <w:rFonts w:ascii="Times New Roman" w:hAnsi="Times New Roman" w:cs="Times New Roman"/>
+          <w:lang w:val="en-GB"/>
+        </w:rPr>
+        <w:t>-year period. Surprisingly, we found no evidence of reproductive senescence in snowy plover females</w:t>
+      </w:r>
+      <w:r>
+        <w:rPr>
+          <w:rFonts w:ascii="Times New Roman" w:hAnsi="Times New Roman" w:cs="Times New Roman"/>
+          <w:lang w:val="en-GB"/>
+        </w:rPr>
+        <w:t xml:space="preserve"> – egg volume was highly repeatable </w:t>
+      </w:r>
+      <w:r>
+        <w:rPr>
+          <w:rFonts w:ascii="Times New Roman" w:hAnsi="Times New Roman" w:cs="Times New Roman"/>
+          <w:lang w:val="en-GB"/>
+        </w:rPr>
+        <w:t xml:space="preserve">and consistent </w:t>
+      </w:r>
+      <w:r>
+        <w:rPr>
+          <w:rFonts w:ascii="Times New Roman" w:hAnsi="Times New Roman" w:cs="Times New Roman"/>
+          <w:lang w:val="en-GB"/>
+        </w:rPr>
+        <w:t xml:space="preserve">within individuals over </w:t>
+      </w:r>
+      <w:r>
+        <w:rPr>
+          <w:rFonts w:ascii="Times New Roman" w:hAnsi="Times New Roman" w:cs="Times New Roman"/>
+          <w:lang w:val="en-GB"/>
+        </w:rPr>
+        <w:lastRenderedPageBreak/>
+        <w:t>life</w:t>
+      </w:r>
+      <w:r>
+        <w:rPr>
+          <w:rFonts w:ascii="Times New Roman" w:hAnsi="Times New Roman" w:cs="Times New Roman"/>
+          <w:lang w:val="en-GB"/>
+        </w:rPr>
+        <w:t>. Rather, egg volume</w:t>
+      </w:r>
+      <w:r>
+        <w:rPr>
+          <w:rFonts w:ascii="Times New Roman" w:hAnsi="Times New Roman" w:cs="Times New Roman"/>
+          <w:lang w:val="en-GB"/>
+        </w:rPr>
+        <w:t xml:space="preserve"> dynamics</w:t>
+      </w:r>
+      <w:r>
+        <w:rPr>
+          <w:rFonts w:ascii="Times New Roman" w:hAnsi="Times New Roman" w:cs="Times New Roman"/>
+          <w:lang w:val="en-GB"/>
+        </w:rPr>
+        <w:t xml:space="preserve"> was strongly linked to </w:t>
+      </w:r>
+      <w:r>
+        <w:rPr>
+          <w:rFonts w:ascii="Times New Roman" w:hAnsi="Times New Roman" w:cs="Times New Roman"/>
+          <w:lang w:val="en-GB"/>
+        </w:rPr>
+        <w:t xml:space="preserve">breeding phenology, illuminating </w:t>
+      </w:r>
+      <w:r>
+        <w:rPr>
+          <w:rFonts w:ascii="Times New Roman" w:hAnsi="Times New Roman" w:cs="Times New Roman"/>
+          <w:lang w:val="en-GB"/>
+        </w:rPr>
+        <w:t xml:space="preserve">a </w:t>
+      </w:r>
+      <w:r>
+        <w:rPr>
+          <w:rFonts w:ascii="Times New Roman" w:hAnsi="Times New Roman" w:cs="Times New Roman"/>
+          <w:lang w:val="en-GB"/>
+        </w:rPr>
+        <w:t xml:space="preserve">seasonal </w:t>
+      </w:r>
+      <w:r>
+        <w:rPr>
+          <w:rFonts w:ascii="Times New Roman" w:hAnsi="Times New Roman" w:cs="Times New Roman"/>
+          <w:lang w:val="en-GB"/>
+        </w:rPr>
+        <w:t>trade-off between current parental investment and future reproductive potential</w:t>
+      </w:r>
+      <w:r>
+        <w:rPr>
+          <w:rFonts w:ascii="Times New Roman" w:hAnsi="Times New Roman" w:cs="Times New Roman"/>
+          <w:lang w:val="en-GB"/>
+        </w:rPr>
+        <w:t xml:space="preserve">: early-nesting females generally laid the smallest eggs due to </w:t>
+      </w:r>
+      <w:r>
+        <w:rPr>
+          <w:rFonts w:ascii="Times New Roman" w:hAnsi="Times New Roman" w:cs="Times New Roman"/>
+          <w:lang w:val="en-GB"/>
+        </w:rPr>
+        <w:t>poor local resource availability and intense female-female scramble competition over breeding sites</w:t>
+      </w:r>
+      <w:r>
+        <w:rPr>
+          <w:rFonts w:ascii="Times New Roman" w:hAnsi="Times New Roman" w:cs="Times New Roman"/>
+          <w:lang w:val="en-GB"/>
+        </w:rPr>
+        <w:t xml:space="preserve">, </w:t>
+      </w:r>
+      <w:r>
+        <w:rPr>
+          <w:rFonts w:ascii="Times New Roman" w:hAnsi="Times New Roman" w:cs="Times New Roman"/>
+          <w:lang w:val="en-GB"/>
+        </w:rPr>
+        <w:t xml:space="preserve">but nesting early also provided females enough time for </w:t>
+      </w:r>
+      <w:r>
+        <w:rPr>
+          <w:rFonts w:ascii="Times New Roman" w:hAnsi="Times New Roman" w:cs="Times New Roman"/>
+          <w:lang w:val="en-GB"/>
+        </w:rPr>
+        <w:t>multiple breeding attempts via polyandry.</w:t>
+      </w:r>
+      <w:r>
+        <w:rPr>
+          <w:rFonts w:ascii="Times New Roman" w:hAnsi="Times New Roman" w:cs="Times New Roman"/>
+          <w:lang w:val="en-GB"/>
+        </w:rPr>
+        <w:t xml:space="preserve"> </w:t>
+      </w:r>
+      <w:r>
+        <w:rPr>
+          <w:rFonts w:ascii="Times New Roman" w:hAnsi="Times New Roman" w:cs="Times New Roman"/>
+          <w:lang w:val="en-GB"/>
+        </w:rPr>
+        <w:t>Moreover, p</w:t>
+      </w:r>
+      <w:r>
+        <w:rPr>
+          <w:rFonts w:ascii="Times New Roman" w:hAnsi="Times New Roman" w:cs="Times New Roman"/>
+          <w:lang w:val="en-GB"/>
+        </w:rPr>
+        <w:t xml:space="preserve">rior local experience was a strong correlate of breeding schedule, with females advancing their lay date with every year of </w:t>
+      </w:r>
+      <w:r>
+        <w:rPr>
+          <w:rFonts w:ascii="Times New Roman" w:hAnsi="Times New Roman" w:cs="Times New Roman"/>
+          <w:lang w:val="en-GB"/>
+        </w:rPr>
+        <w:t xml:space="preserve">experience </w:t>
+      </w:r>
+      <w:r>
+        <w:rPr>
+          <w:rFonts w:ascii="Times New Roman" w:hAnsi="Times New Roman" w:cs="Times New Roman"/>
+          <w:lang w:val="en-GB"/>
+        </w:rPr>
+        <w:t xml:space="preserve">gained </w:t>
+      </w:r>
+      <w:r>
+        <w:rPr>
+          <w:rFonts w:ascii="Times New Roman" w:hAnsi="Times New Roman" w:cs="Times New Roman"/>
+          <w:lang w:val="en-GB"/>
+        </w:rPr>
+        <w:t xml:space="preserve">in the population </w:t>
+      </w:r>
+      <w:r>
+        <w:rPr>
+          <w:rFonts w:ascii="Times New Roman" w:hAnsi="Times New Roman" w:cs="Times New Roman"/>
+          <w:lang w:val="en-GB"/>
+        </w:rPr>
+        <w:t xml:space="preserve">and immigrant females tending to initiate nesting later than those </w:t>
+      </w:r>
+      <w:r>
+        <w:rPr>
+          <w:rFonts w:ascii="Times New Roman" w:hAnsi="Times New Roman" w:cs="Times New Roman"/>
+          <w:lang w:val="en-GB"/>
+        </w:rPr>
+        <w:t>hatched</w:t>
+      </w:r>
+      <w:r>
+        <w:rPr>
+          <w:rFonts w:ascii="Times New Roman" w:hAnsi="Times New Roman" w:cs="Times New Roman"/>
+          <w:lang w:val="en-GB"/>
+        </w:rPr>
+        <w:t xml:space="preserve"> locally. </w:t>
+      </w:r>
+    </w:p>
+    <w:p>
+      <w:pPr>
+        <w:spacing w:line="360" w:lineRule="auto"/>
+        <w:jc w:val="both"/>
+        <w:rPr>
+          <w:rFonts w:ascii="Times New Roman" w:hAnsi="Times New Roman" w:cs="Times New Roman"/>
+          <w:lang w:val="en-GB"/>
+        </w:rPr>
+      </w:pPr>
+    </w:p>
+    <w:p>
+      <w:pPr>
+        <w:spacing w:line="360" w:lineRule="auto"/>
+        <w:jc w:val="both"/>
+        <w:rPr>
+          <w:rFonts w:ascii="Times New Roman" w:hAnsi="Times New Roman" w:cs="Times New Roman"/>
+          <w:lang w:val="en-GB"/>
+        </w:rPr>
+      </w:pPr>
+      <w:r>
+        <w:rPr>
+          <w:rFonts w:ascii="Times New Roman" w:hAnsi="Times New Roman" w:cs="Times New Roman"/>
+          <w:lang w:val="en-GB"/>
+        </w:rPr>
+        <w:t xml:space="preserve">We suggest that individual female reproductive performance is regulated by flexible mating tactics and age- and season-dependent effects. Our findings highlight the existence of multiple trade-offs for female reproductive investments that likely shape individual variation in lifetime reproductive success. We encourage future research investigating reproductive senescence of wild populations to incorporate age-dependent reproductive investments </w:t>
+      </w:r>
+      <w:proofErr w:type="gramStart"/>
+      <w:r>
+        <w:rPr>
+          <w:rFonts w:ascii="Times New Roman" w:hAnsi="Times New Roman" w:cs="Times New Roman"/>
+          <w:lang w:val="en-GB"/>
+        </w:rPr>
+        <w:t>in light of</w:t>
+      </w:r>
+      <w:proofErr w:type="gramEnd"/>
+      <w:r>
+        <w:rPr>
+          <w:rFonts w:ascii="Times New Roman" w:hAnsi="Times New Roman" w:cs="Times New Roman"/>
+          <w:lang w:val="en-GB"/>
+        </w:rPr>
+        <w:t xml:space="preserve"> mating system dynamics.</w:t>
       </w:r>
     </w:p>
     <w:p>
@@ -185,6 +468,7 @@
           <w:rFonts w:ascii="Times New Roman" w:hAnsi="Times New Roman" w:cs="Times New Roman"/>
           <w:i/>
           <w:iCs/>
+          <w:lang w:val="en-GB"/>
         </w:rPr>
       </w:pPr>
       <w:r>
@@ -192,235 +476,27 @@
           <w:rFonts w:ascii="Times New Roman" w:hAnsi="Times New Roman" w:cs="Times New Roman"/>
           <w:i/>
           <w:iCs/>
-        </w:rPr>
-        <w:t>Main text:</w:t>
-      </w:r>
-    </w:p>
-    <w:p>
-      <w:pPr>
-        <w:spacing w:line="360" w:lineRule="auto"/>
-        <w:jc w:val="both"/>
-        <w:rPr>
-          <w:rFonts w:ascii="Times New Roman" w:hAnsi="Times New Roman" w:cs="Times New Roman"/>
-        </w:rPr>
-      </w:pPr>
-      <w:r>
-        <w:rPr>
-          <w:rFonts w:ascii="Times New Roman" w:hAnsi="Times New Roman" w:cs="Times New Roman"/>
-        </w:rPr>
-        <w:t>INTRODUCTION (X words)</w:t>
-      </w:r>
-    </w:p>
-    <w:p>
-      <w:pPr>
-        <w:spacing w:line="360" w:lineRule="auto"/>
-        <w:jc w:val="both"/>
-        <w:rPr>
-          <w:rFonts w:ascii="Times New Roman" w:hAnsi="Times New Roman" w:cs="Times New Roman"/>
-          <w:lang w:val="en-GB"/>
-        </w:rPr>
-      </w:pPr>
-      <w:r>
-        <w:rPr>
-          <w:rFonts w:ascii="Times New Roman" w:hAnsi="Times New Roman" w:cs="Times New Roman"/>
-          <w:lang w:val="en-GB"/>
-        </w:rPr>
-        <w:t>A key theory for the evolution of reduced male gamete size is sexual selection under male-male competition: sperm quality is traded off with sperm quantity to maximize fertilization success</w:t>
-      </w:r>
-      <w:r>
-        <w:rPr>
-          <w:rFonts w:ascii="Times New Roman" w:hAnsi="Times New Roman" w:cs="Times New Roman"/>
-          <w:lang w:val="en-GB"/>
-        </w:rPr>
-        <w:t xml:space="preserve"> </w:t>
-      </w:r>
-      <w:r>
-        <w:rPr>
-          <w:rFonts w:ascii="Times New Roman" w:hAnsi="Times New Roman" w:cs="Times New Roman"/>
-        </w:rPr>
-        <w:fldChar w:fldCharType="begin"/>
-      </w:r>
-      <w:r>
-        <w:rPr>
-          <w:rFonts w:ascii="Times New Roman" w:hAnsi="Times New Roman" w:cs="Times New Roman"/>
-        </w:rPr>
-        <w:instrText xml:space="preserve"> ADDIN PAPERS2_CITATIONS &lt;citation&gt;&lt;priority&gt;0&lt;/priority&gt;&lt;uuid&gt;1B19E3D4-C170-4D83-9AB3-780CEA87D6DC&lt;/uuid&gt;&lt;publications&gt;&lt;publication&gt;&lt;subtype&gt;400&lt;/subtype&gt;&lt;publisher&gt;Academic Press&lt;/publisher&gt;&lt;title&gt;Why are there so many tiny sperm? Sperm competition and the maintenance of two sexes&lt;/title&gt;&lt;url&gt;https://www.sciencedirect.com/science/article/pii/0022519382902259&lt;/url&gt;&lt;volume&gt;96&lt;/volume&gt;&lt;publication_date&gt;99198205211200000000222000&lt;/publication_date&gt;&lt;uuid&gt;C59079F8-DF71-4C0B-BFF1-B3A381E98C9F&lt;/uuid&gt;&lt;type&gt;400&lt;/type&gt;&lt;number&gt;2&lt;/number&gt;&lt;startpage&gt;281&lt;/startpage&gt;&lt;endpage&gt;294&lt;/endpage&gt;&lt;bundle&gt;&lt;publication&gt;&lt;title&gt;Journal of Theoretical Biology&lt;/title&gt;&lt;uuid&gt;BF13E2A5-7E34-4BBF-95EC-57AB4AD258FD&lt;/uuid&gt;&lt;subtype&gt;-100&lt;/subtype&gt;&lt;type&gt;-100&lt;/type&gt;&lt;/publication&gt;&lt;/bundle&gt;&lt;authors&gt;&lt;author&gt;&lt;lastName&gt;Parker&lt;/lastName&gt;&lt;firstName&gt;G&lt;/firstName&gt;&lt;middleNames&gt;A&lt;/middleNames&gt;&lt;/author&gt;&lt;/authors&gt;&lt;/publication&gt;&lt;/publications&gt;&lt;cites&gt;&lt;/cites&gt;&lt;/citation&gt;</w:instrText>
-      </w:r>
-      <w:r>
-        <w:rPr>
-          <w:rFonts w:ascii="Times New Roman" w:hAnsi="Times New Roman" w:cs="Times New Roman"/>
-        </w:rPr>
-        <w:fldChar w:fldCharType="separate"/>
-      </w:r>
-      <w:r>
-        <w:rPr>
-          <w:rFonts w:ascii="Times New Roman" w:hAnsi="Times New Roman" w:cs="Times New Roman"/>
-        </w:rPr>
-        <w:t>(Parker, 1982)</w:t>
-      </w:r>
-      <w:r>
-        <w:rPr>
-          <w:rFonts w:ascii="Times New Roman" w:hAnsi="Times New Roman" w:cs="Times New Roman"/>
-        </w:rPr>
-        <w:fldChar w:fldCharType="end"/>
-      </w:r>
-      <w:r>
-        <w:rPr>
-          <w:rFonts w:ascii="Times New Roman" w:hAnsi="Times New Roman" w:cs="Times New Roman"/>
-          <w:lang w:val="en-GB"/>
-        </w:rPr>
-        <w:t xml:space="preserve">. Likewise, enlarged female gamete size is the evolutionary response to disruptive selection under reduced male gamete quality. The divergent gamete sizes of males and females (anisogamy) is a fundamental principle in sex role evolution, however, the effect of female-female competition on egg size variation in sex role reversed species remains unclear. Comparative </w:t>
-      </w:r>
-      <w:r>
-        <w:rPr>
-          <w:rFonts w:ascii="Times New Roman" w:hAnsi="Times New Roman" w:cs="Times New Roman"/>
-          <w:lang w:val="en-GB"/>
-        </w:rPr>
-        <w:t>analysis</w:t>
-      </w:r>
-      <w:r>
-        <w:rPr>
-          <w:rFonts w:ascii="Times New Roman" w:hAnsi="Times New Roman" w:cs="Times New Roman"/>
-          <w:lang w:val="en-GB"/>
-        </w:rPr>
-        <w:t xml:space="preserve"> </w:t>
-      </w:r>
-      <w:r>
-        <w:rPr>
-          <w:rFonts w:ascii="Times New Roman" w:hAnsi="Times New Roman" w:cs="Times New Roman"/>
-          <w:lang w:val="en-GB"/>
-        </w:rPr>
-        <w:t xml:space="preserve">of birds </w:t>
-      </w:r>
-      <w:r>
-        <w:rPr>
-          <w:rFonts w:ascii="Times New Roman" w:hAnsi="Times New Roman" w:cs="Times New Roman"/>
-          <w:lang w:val="en-GB"/>
-        </w:rPr>
-        <w:t>has</w:t>
-      </w:r>
-      <w:r>
-        <w:rPr>
-          <w:rFonts w:ascii="Times New Roman" w:hAnsi="Times New Roman" w:cs="Times New Roman"/>
-          <w:lang w:val="en-GB"/>
-        </w:rPr>
-        <w:t xml:space="preserve"> shown that</w:t>
-      </w:r>
-      <w:r>
-        <w:rPr>
-          <w:rFonts w:ascii="Times New Roman" w:hAnsi="Times New Roman" w:cs="Times New Roman"/>
-          <w:lang w:val="en-GB"/>
-        </w:rPr>
-        <w:t xml:space="preserve"> a lineage’s egg size tends to decrease following the evolution of polyandry</w:t>
-      </w:r>
-      <w:r>
-        <w:rPr>
-          <w:rFonts w:ascii="Times New Roman" w:hAnsi="Times New Roman" w:cs="Times New Roman"/>
-          <w:lang w:val="en-GB"/>
-        </w:rPr>
-        <w:t xml:space="preserve"> </w:t>
-      </w:r>
-      <w:r>
-        <w:rPr>
-          <w:rFonts w:ascii="Times New Roman" w:hAnsi="Times New Roman" w:cs="Times New Roman"/>
-        </w:rPr>
-        <w:fldChar w:fldCharType="begin"/>
-      </w:r>
-      <w:r>
-        <w:rPr>
-          <w:rFonts w:ascii="Times New Roman" w:hAnsi="Times New Roman" w:cs="Times New Roman"/>
-        </w:rPr>
-        <w:instrText xml:space="preserve"> ADDIN PAPERS2_CITATIONS &lt;citation&gt;&lt;priority&gt;1&lt;/priority&gt;&lt;uuid&gt;E077EB7C-EED0-4E7B-8569-8A392D54A1AB&lt;/uuid&gt;&lt;publications&gt;&lt;publication&gt;&lt;subtype&gt;400&lt;/subtype&gt;&lt;title&gt;The evolution of egg size in socially polyandrous shorebirds&lt;/title&gt;&lt;volume&gt;95&lt;/volume&gt;&lt;publication_date&gt;99200100001200000000200000&lt;/publication_date&gt;&lt;uuid&gt;B73A1CA4-D537-492E-8748-F341055B575B&lt;/uuid&gt;&lt;type&gt;400&lt;/type&gt;&lt;number&gt;1&lt;/number&gt;&lt;startpage&gt;3-14&lt;/startpage&gt;&lt;bundle&gt;&lt;publication&gt;&lt;title&gt;Oikos&lt;/title&gt;&lt;uuid&gt;261CB505-55B0-4F0A-AF4A-927BC66AE638&lt;/uuid&gt;&lt;subtype&gt;-100&lt;/subtype&gt;&lt;publisher&gt;Munksgaard International Publishers&lt;/publisher&gt;&lt;type&gt;-100&lt;/type&gt;&lt;/publication&gt;&lt;/bundle&gt;&lt;authors&gt;&lt;author&gt;&lt;lastName&gt;Liker&lt;/lastName&gt;&lt;firstName&gt;A&lt;/firstName&gt;&lt;/author&gt;&lt;author&gt;&lt;lastName&gt;Reynolds&lt;/lastName&gt;&lt;firstName&gt;J&lt;/firstName&gt;&lt;middleNames&gt;D&lt;/middleNames&gt;&lt;/author&gt;&lt;author&gt;&lt;lastName&gt;Székely&lt;/lastName&gt;&lt;firstName&gt;T&lt;/firstName&gt;&lt;/author&gt;&lt;/authors&gt;&lt;/publication&gt;&lt;/publications&gt;&lt;cites&gt;&lt;/cites&gt;&lt;/citation&gt;</w:instrText>
-      </w:r>
-      <w:r>
-        <w:rPr>
-          <w:rFonts w:ascii="Times New Roman" w:hAnsi="Times New Roman" w:cs="Times New Roman"/>
-        </w:rPr>
-        <w:fldChar w:fldCharType="separate"/>
-      </w:r>
-      <w:r>
-        <w:rPr>
-          <w:rFonts w:ascii="Times New Roman" w:hAnsi="Times New Roman" w:cs="Times New Roman"/>
-        </w:rPr>
-        <w:t xml:space="preserve">(Liker </w:t>
-      </w:r>
-      <w:r>
-        <w:rPr>
-          <w:rFonts w:ascii="Times New Roman" w:hAnsi="Times New Roman" w:cs="Times New Roman"/>
-          <w:i/>
-          <w:iCs/>
-        </w:rPr>
-        <w:t>et al.</w:t>
-      </w:r>
-      <w:r>
-        <w:rPr>
-          <w:rFonts w:ascii="Times New Roman" w:hAnsi="Times New Roman" w:cs="Times New Roman"/>
-        </w:rPr>
-        <w:t>, 2001)</w:t>
-      </w:r>
-      <w:r>
-        <w:rPr>
-          <w:rFonts w:ascii="Times New Roman" w:hAnsi="Times New Roman" w:cs="Times New Roman"/>
-        </w:rPr>
-        <w:fldChar w:fldCharType="end"/>
-      </w:r>
-      <w:r>
-        <w:rPr>
-          <w:rFonts w:ascii="Times New Roman" w:hAnsi="Times New Roman" w:cs="Times New Roman"/>
-          <w:lang w:val="en-GB"/>
-        </w:rPr>
-        <w:t xml:space="preserve"> – supposedly due to the selective advantages that laying smaller eggs has on minimizing remating time</w:t>
-      </w:r>
-      <w:r>
-        <w:rPr>
-          <w:rFonts w:ascii="Times New Roman" w:hAnsi="Times New Roman" w:cs="Times New Roman"/>
-          <w:lang w:val="en-GB"/>
-        </w:rPr>
-        <w:t xml:space="preserve"> and, hence, maximizing a female’s reproductive out given temporal constraints of her breeding schedule</w:t>
-      </w:r>
-      <w:r>
-        <w:rPr>
-          <w:rFonts w:ascii="Times New Roman" w:hAnsi="Times New Roman" w:cs="Times New Roman"/>
-          <w:lang w:val="en-GB"/>
-        </w:rPr>
-        <w:t xml:space="preserve"> </w:t>
-      </w:r>
-      <w:r>
-        <w:rPr>
-          <w:rFonts w:ascii="Times New Roman" w:hAnsi="Times New Roman" w:cs="Times New Roman"/>
-        </w:rPr>
-        <w:fldChar w:fldCharType="begin"/>
-      </w:r>
-      <w:r>
-        <w:rPr>
-          <w:rFonts w:ascii="Times New Roman" w:hAnsi="Times New Roman" w:cs="Times New Roman"/>
-        </w:rPr>
-        <w:instrText xml:space="preserve"> ADDIN PAPERS2_CITATIONS &lt;citation&gt;&lt;priority&gt;2&lt;/priority&gt;&lt;uuid&gt;9AC69F3B-0FAA-43DE-8D23-6CD6BD107D2C&lt;/uuid&gt;&lt;publications&gt;&lt;publication&gt;&lt;subtype&gt;400&lt;/subtype&gt;&lt;title&gt;Social polyandry, parental investment, sexual selection, and evolution of reduced female gamete size&lt;/title&gt;&lt;volume&gt;58&lt;/volume&gt;&lt;publication_date&gt;99200400001200000000200000&lt;/publication_date&gt;&lt;uuid&gt;595E9678-9996-4590-877D-BF1ADA8AE256&lt;/uuid&gt;&lt;type&gt;400&lt;/type&gt;&lt;number&gt;1&lt;/number&gt;&lt;startpage&gt;24-34&lt;/startpage&gt;&lt;bundle&gt;&lt;publication&gt;&lt;title&gt;Evolution&lt;/title&gt;&lt;uuid&gt;EFC502D5-4F84-49F7-9810-B46B2B26A9E9&lt;/uuid&gt;&lt;subtype&gt;-100&lt;/subtype&gt;&lt;publisher&gt;Blackwell Publishing Ltd&lt;/publisher&gt;&lt;type&gt;-100&lt;/type&gt;&lt;/publication&gt;&lt;/bundle&gt;&lt;authors&gt;&lt;author&gt;&lt;lastName&gt;Andersson&lt;/lastName&gt;&lt;firstName&gt;Malte&lt;/firstName&gt;&lt;/author&gt;&lt;/authors&gt;&lt;/publication&gt;&lt;/publications&gt;&lt;cites&gt;&lt;/cites&gt;&lt;/citation&gt;</w:instrText>
-      </w:r>
-      <w:r>
-        <w:rPr>
-          <w:rFonts w:ascii="Times New Roman" w:hAnsi="Times New Roman" w:cs="Times New Roman"/>
-        </w:rPr>
-        <w:fldChar w:fldCharType="separate"/>
-      </w:r>
-      <w:r>
-        <w:rPr>
-          <w:rFonts w:ascii="Times New Roman" w:hAnsi="Times New Roman" w:cs="Times New Roman"/>
-        </w:rPr>
-        <w:t>(Andersson, 2004)</w:t>
-      </w:r>
-      <w:r>
-        <w:rPr>
-          <w:rFonts w:ascii="Times New Roman" w:hAnsi="Times New Roman" w:cs="Times New Roman"/>
-        </w:rPr>
-        <w:fldChar w:fldCharType="end"/>
-      </w:r>
-      <w:r>
-        <w:rPr>
-          <w:rFonts w:ascii="Times New Roman" w:hAnsi="Times New Roman" w:cs="Times New Roman"/>
-          <w:lang w:val="en-GB"/>
-        </w:rPr>
-        <w:t>.</w:t>
+          <w:lang w:val="en-GB"/>
+        </w:rPr>
+        <w:t>Impact Summary (</w:t>
+      </w:r>
+      <w:r>
+        <w:rPr>
+          <w:rFonts w:ascii="Times New Roman" w:hAnsi="Times New Roman" w:cs="Times New Roman"/>
+          <w:i/>
+          <w:iCs/>
+          <w:lang w:val="en-GB"/>
+        </w:rPr>
+        <w:t>X</w:t>
+      </w:r>
+      <w:r>
+        <w:rPr>
+          <w:rFonts w:ascii="Times New Roman" w:hAnsi="Times New Roman" w:cs="Times New Roman"/>
+          <w:i/>
+          <w:iCs/>
+          <w:lang w:val="en-GB"/>
+        </w:rPr>
+        <w:t xml:space="preserve"> words):</w:t>
       </w:r>
     </w:p>
     <w:p>
@@ -430,6 +506,8 @@
         <w:jc w:val="both"/>
         <w:rPr>
           <w:rFonts w:ascii="Times New Roman" w:hAnsi="Times New Roman" w:cs="Times New Roman"/>
+          <w:i/>
+          <w:iCs/>
           <w:lang w:val="en-GB"/>
         </w:rPr>
       </w:pPr>
@@ -440,12 +518,269 @@
         <w:jc w:val="both"/>
         <w:rPr>
           <w:rFonts w:ascii="Times New Roman" w:hAnsi="Times New Roman" w:cs="Times New Roman"/>
-          <w:lang w:val="en-GB"/>
+          <w:i/>
+          <w:iCs/>
         </w:rPr>
       </w:pPr>
       <w:r>
         <w:rPr>
           <w:rFonts w:ascii="Times New Roman" w:hAnsi="Times New Roman" w:cs="Times New Roman"/>
+          <w:i/>
+          <w:iCs/>
+        </w:rPr>
+        <w:t>Main text:</w:t>
+      </w:r>
+    </w:p>
+    <w:p>
+      <w:pPr>
+        <w:spacing w:line="360" w:lineRule="auto"/>
+        <w:jc w:val="both"/>
+        <w:rPr>
+          <w:rFonts w:ascii="Times New Roman" w:hAnsi="Times New Roman" w:cs="Times New Roman"/>
+        </w:rPr>
+      </w:pPr>
+      <w:r>
+        <w:rPr>
+          <w:rFonts w:ascii="Times New Roman" w:hAnsi="Times New Roman" w:cs="Times New Roman"/>
+        </w:rPr>
+        <w:t>INTRODUCTION (X words)</w:t>
+      </w:r>
+    </w:p>
+    <w:p>
+      <w:pPr>
+        <w:spacing w:line="360" w:lineRule="auto"/>
+        <w:jc w:val="both"/>
+        <w:rPr>
+          <w:rFonts w:ascii="Times New Roman" w:hAnsi="Times New Roman" w:cs="Times New Roman"/>
+          <w:lang w:val="en-GB"/>
+        </w:rPr>
+      </w:pPr>
+      <w:r>
+        <w:rPr>
+          <w:rFonts w:ascii="Times New Roman" w:hAnsi="Times New Roman" w:cs="Times New Roman"/>
+          <w:lang w:val="en-GB"/>
+        </w:rPr>
+        <w:t>A key theory for the evolution of reduced male gamete size is sexual selection under male-male competition: sperm quality is traded off with sperm quantity to maximize fertilization success</w:t>
+      </w:r>
+      <w:r>
+        <w:rPr>
+          <w:rFonts w:ascii="Times New Roman" w:hAnsi="Times New Roman" w:cs="Times New Roman"/>
+          <w:lang w:val="en-GB"/>
+        </w:rPr>
+        <w:t xml:space="preserve"> </w:t>
+      </w:r>
+      <w:r>
+        <w:rPr>
+          <w:rFonts w:ascii="Times New Roman" w:hAnsi="Times New Roman" w:cs="Times New Roman"/>
+        </w:rPr>
+        <w:fldChar w:fldCharType="begin"/>
+      </w:r>
+      <w:r>
+        <w:rPr>
+          <w:rFonts w:ascii="Times New Roman" w:hAnsi="Times New Roman" w:cs="Times New Roman"/>
+        </w:rPr>
+        <w:instrText xml:space="preserve"> ADDIN PAPERS2_CITATIONS &lt;citation&gt;&lt;priority&gt;0&lt;/priority&gt;&lt;uuid&gt;1B19E3D4-C170-4D83-9AB3-780CEA87D6DC&lt;/uuid&gt;&lt;publications&gt;&lt;publication&gt;&lt;subtype&gt;400&lt;/subtype&gt;&lt;publisher&gt;Academic Press&lt;/publisher&gt;&lt;title&gt;Why are there so many tiny sperm? Sperm competition and the maintenance of two sexes&lt;/title&gt;&lt;url&gt;https://www.sciencedirect.com/science/article/pii/0022519382902259&lt;/url&gt;&lt;volume&gt;96&lt;/volume&gt;&lt;publication_date&gt;99198205211200000000222000&lt;/publication_date&gt;&lt;uuid&gt;C59079F8-DF71-4C0B-BFF1-B3A381E98C9F&lt;/uuid&gt;&lt;type&gt;400&lt;/type&gt;&lt;number&gt;2&lt;/number&gt;&lt;startpage&gt;281&lt;/startpage&gt;&lt;endpage&gt;294&lt;/endpage&gt;&lt;bundle&gt;&lt;publication&gt;&lt;title&gt;Journal of Theoretical Biology&lt;/title&gt;&lt;uuid&gt;BF13E2A5-7E34-4BBF-95EC-57AB4AD258FD&lt;/uuid&gt;&lt;subtype&gt;-100&lt;/subtype&gt;&lt;type&gt;-100&lt;/type&gt;&lt;/publication&gt;&lt;/bundle&gt;&lt;authors&gt;&lt;author&gt;&lt;lastName&gt;Parker&lt;/lastName&gt;&lt;firstName&gt;G&lt;/firstName&gt;&lt;middleNames&gt;A&lt;/middleNames&gt;&lt;/author&gt;&lt;/authors&gt;&lt;/publication&gt;&lt;/publications&gt;&lt;cites&gt;&lt;/cites&gt;&lt;/citation&gt;</w:instrText>
+      </w:r>
+      <w:r>
+        <w:rPr>
+          <w:rFonts w:ascii="Times New Roman" w:hAnsi="Times New Roman" w:cs="Times New Roman"/>
+        </w:rPr>
+        <w:fldChar w:fldCharType="separate"/>
+      </w:r>
+      <w:r>
+        <w:rPr>
+          <w:rFonts w:ascii="Times New Roman" w:hAnsi="Times New Roman" w:cs="Times New Roman"/>
+        </w:rPr>
+        <w:t>(Parker, 1982)</w:t>
+      </w:r>
+      <w:r>
+        <w:rPr>
+          <w:rFonts w:ascii="Times New Roman" w:hAnsi="Times New Roman" w:cs="Times New Roman"/>
+        </w:rPr>
+        <w:fldChar w:fldCharType="end"/>
+      </w:r>
+      <w:r>
+        <w:rPr>
+          <w:rFonts w:ascii="Times New Roman" w:hAnsi="Times New Roman" w:cs="Times New Roman"/>
+          <w:lang w:val="en-GB"/>
+        </w:rPr>
+        <w:t xml:space="preserve">. Likewise, enlarged female gamete size is the evolutionary response to disruptive selection under reduced male gamete quality. The divergent gamete sizes of males and females (anisogamy) is a fundamental principle in sex role evolution, however, the effect of female-female competition on egg size variation in sex role reversed species remains unclear. Comparative </w:t>
+      </w:r>
+      <w:r>
+        <w:rPr>
+          <w:rFonts w:ascii="Times New Roman" w:hAnsi="Times New Roman" w:cs="Times New Roman"/>
+          <w:lang w:val="en-GB"/>
+        </w:rPr>
+        <w:t>analysis</w:t>
+      </w:r>
+      <w:r>
+        <w:rPr>
+          <w:rFonts w:ascii="Times New Roman" w:hAnsi="Times New Roman" w:cs="Times New Roman"/>
+          <w:lang w:val="en-GB"/>
+        </w:rPr>
+        <w:t xml:space="preserve"> </w:t>
+      </w:r>
+      <w:r>
+        <w:rPr>
+          <w:rFonts w:ascii="Times New Roman" w:hAnsi="Times New Roman" w:cs="Times New Roman"/>
+          <w:lang w:val="en-GB"/>
+        </w:rPr>
+        <w:t xml:space="preserve">of birds </w:t>
+      </w:r>
+      <w:r>
+        <w:rPr>
+          <w:rFonts w:ascii="Times New Roman" w:hAnsi="Times New Roman" w:cs="Times New Roman"/>
+          <w:lang w:val="en-GB"/>
+        </w:rPr>
+        <w:t>has</w:t>
+      </w:r>
+      <w:r>
+        <w:rPr>
+          <w:rFonts w:ascii="Times New Roman" w:hAnsi="Times New Roman" w:cs="Times New Roman"/>
+          <w:lang w:val="en-GB"/>
+        </w:rPr>
+        <w:t xml:space="preserve"> shown that</w:t>
+      </w:r>
+      <w:r>
+        <w:rPr>
+          <w:rFonts w:ascii="Times New Roman" w:hAnsi="Times New Roman" w:cs="Times New Roman"/>
+          <w:lang w:val="en-GB"/>
+        </w:rPr>
+        <w:t xml:space="preserve"> a lineage’s egg size tends to decrease following the evolution of polyandry</w:t>
+      </w:r>
+      <w:r>
+        <w:rPr>
+          <w:rFonts w:ascii="Times New Roman" w:hAnsi="Times New Roman" w:cs="Times New Roman"/>
+          <w:lang w:val="en-GB"/>
+        </w:rPr>
+        <w:t xml:space="preserve"> </w:t>
+      </w:r>
+      <w:r>
+        <w:rPr>
+          <w:rFonts w:ascii="Times New Roman" w:hAnsi="Times New Roman" w:cs="Times New Roman"/>
+        </w:rPr>
+        <w:fldChar w:fldCharType="begin"/>
+      </w:r>
+      <w:r>
+        <w:rPr>
+          <w:rFonts w:ascii="Times New Roman" w:hAnsi="Times New Roman" w:cs="Times New Roman"/>
+        </w:rPr>
+        <w:instrText xml:space="preserve"> ADDIN PAPERS2_CITATIONS &lt;citation&gt;&lt;priority&gt;1&lt;/priority&gt;&lt;uuid&gt;E077EB7C-EED0-4E7B-8569-8A392D54A1AB&lt;/uuid&gt;&lt;publications&gt;&lt;publication&gt;&lt;subtype&gt;400&lt;/subtype&gt;&lt;title&gt;The evolution of egg size in socially polyandrous shorebirds&lt;/title&gt;&lt;volume&gt;95&lt;/volume&gt;&lt;publication_date&gt;99200100001200000000200000&lt;/publication_date&gt;&lt;uuid&gt;B73A1CA4-D537-492E-8748-F341055B575B&lt;/uuid&gt;&lt;type&gt;400&lt;/type&gt;&lt;number&gt;1&lt;/number&gt;&lt;startpage&gt;3-14&lt;/startpage&gt;&lt;bundle&gt;&lt;publication&gt;&lt;title&gt;Oikos&lt;/title&gt;&lt;uuid&gt;261CB505-55B0-4F0A-AF4A-927BC66AE638&lt;/uuid&gt;&lt;subtype&gt;-100&lt;/subtype&gt;&lt;publisher&gt;Munksgaard International Publishers&lt;/publisher&gt;&lt;type&gt;-100&lt;/type&gt;&lt;/publication&gt;&lt;/bundle&gt;&lt;authors&gt;&lt;author&gt;&lt;lastName&gt;Liker&lt;/lastName&gt;&lt;firstName&gt;A&lt;/firstName&gt;&lt;/author&gt;&lt;author&gt;&lt;lastName&gt;Reynolds&lt;/lastName&gt;&lt;firstName&gt;J&lt;/firstName&gt;&lt;middleNames&gt;D&lt;/middleNames&gt;&lt;/author&gt;&lt;author&gt;&lt;lastName&gt;Székely&lt;/lastName&gt;&lt;firstName&gt;T&lt;/firstName&gt;&lt;/author&gt;&lt;/authors&gt;&lt;/publication&gt;&lt;/publications&gt;&lt;cites&gt;&lt;/cites&gt;&lt;/citation&gt;</w:instrText>
+      </w:r>
+      <w:r>
+        <w:rPr>
+          <w:rFonts w:ascii="Times New Roman" w:hAnsi="Times New Roman" w:cs="Times New Roman"/>
+        </w:rPr>
+        <w:fldChar w:fldCharType="separate"/>
+      </w:r>
+      <w:r>
+        <w:rPr>
+          <w:rFonts w:ascii="Times New Roman" w:hAnsi="Times New Roman" w:cs="Times New Roman"/>
+        </w:rPr>
+        <w:t xml:space="preserve">(Liker </w:t>
+      </w:r>
+      <w:r>
+        <w:rPr>
+          <w:rFonts w:ascii="Times New Roman" w:hAnsi="Times New Roman" w:cs="Times New Roman"/>
+          <w:i/>
+          <w:iCs/>
+        </w:rPr>
+        <w:t>et al.</w:t>
+      </w:r>
+      <w:r>
+        <w:rPr>
+          <w:rFonts w:ascii="Times New Roman" w:hAnsi="Times New Roman" w:cs="Times New Roman"/>
+        </w:rPr>
+        <w:t>, 2001)</w:t>
+      </w:r>
+      <w:r>
+        <w:rPr>
+          <w:rFonts w:ascii="Times New Roman" w:hAnsi="Times New Roman" w:cs="Times New Roman"/>
+        </w:rPr>
+        <w:fldChar w:fldCharType="end"/>
+      </w:r>
+      <w:r>
+        <w:rPr>
+          <w:rFonts w:ascii="Times New Roman" w:hAnsi="Times New Roman" w:cs="Times New Roman"/>
+          <w:lang w:val="en-GB"/>
+        </w:rPr>
+        <w:t xml:space="preserve"> – supposedly due to the selective advantages that laying smaller eggs has on minimizing remating time</w:t>
+      </w:r>
+      <w:r>
+        <w:rPr>
+          <w:rFonts w:ascii="Times New Roman" w:hAnsi="Times New Roman" w:cs="Times New Roman"/>
+          <w:lang w:val="en-GB"/>
+        </w:rPr>
+        <w:t xml:space="preserve"> and, hence, maximizing a female’s reproductive out given temporal constraints of her breeding schedule</w:t>
+      </w:r>
+      <w:r>
+        <w:rPr>
+          <w:rFonts w:ascii="Times New Roman" w:hAnsi="Times New Roman" w:cs="Times New Roman"/>
+          <w:lang w:val="en-GB"/>
+        </w:rPr>
+        <w:t xml:space="preserve"> </w:t>
+      </w:r>
+      <w:r>
+        <w:rPr>
+          <w:rFonts w:ascii="Times New Roman" w:hAnsi="Times New Roman" w:cs="Times New Roman"/>
+        </w:rPr>
+        <w:fldChar w:fldCharType="begin"/>
+      </w:r>
+      <w:r>
+        <w:rPr>
+          <w:rFonts w:ascii="Times New Roman" w:hAnsi="Times New Roman" w:cs="Times New Roman"/>
+        </w:rPr>
+        <w:instrText xml:space="preserve"> ADDIN PAPERS2_CITATIONS &lt;citation&gt;&lt;priority&gt;2&lt;/priority&gt;&lt;uuid&gt;9AC69F3B-0FAA-43DE-8D23-6CD6BD107D2C&lt;/uuid&gt;&lt;publications&gt;&lt;publication&gt;&lt;subtype&gt;400&lt;/subtype&gt;&lt;title&gt;Social polyandry, parental investment, sexual selection, and evolution of reduced female gamete size&lt;/title&gt;&lt;volume&gt;58&lt;/volume&gt;&lt;publication_date&gt;99200400001200000000200000&lt;/publication_date&gt;&lt;uuid&gt;595E9678-9996-4590-877D-BF1ADA8AE256&lt;/uuid&gt;&lt;type&gt;400&lt;/type&gt;&lt;number&gt;1&lt;/number&gt;&lt;startpage&gt;24-34&lt;/startpage&gt;&lt;bundle&gt;&lt;publication&gt;&lt;title&gt;Evolution&lt;/title&gt;&lt;uuid&gt;EFC502D5-4F84-49F7-9810-B46B2B26A9E9&lt;/uuid&gt;&lt;subtype&gt;-100&lt;/subtype&gt;&lt;publisher&gt;Blackwell Publishing Ltd&lt;/publisher&gt;&lt;type&gt;-100&lt;/type&gt;&lt;/publication&gt;&lt;/bundle&gt;&lt;authors&gt;&lt;author&gt;&lt;lastName&gt;Andersson&lt;/lastName&gt;&lt;firstName&gt;Malte&lt;/firstName&gt;&lt;/author&gt;&lt;/authors&gt;&lt;/publication&gt;&lt;/publications&gt;&lt;cites&gt;&lt;/cites&gt;&lt;/citation&gt;</w:instrText>
+      </w:r>
+      <w:r>
+        <w:rPr>
+          <w:rFonts w:ascii="Times New Roman" w:hAnsi="Times New Roman" w:cs="Times New Roman"/>
+        </w:rPr>
+        <w:fldChar w:fldCharType="separate"/>
+      </w:r>
+      <w:r>
+        <w:rPr>
+          <w:rFonts w:ascii="Times New Roman" w:hAnsi="Times New Roman" w:cs="Times New Roman"/>
+        </w:rPr>
+        <w:t>(Andersson, 2004)</w:t>
+      </w:r>
+      <w:r>
+        <w:rPr>
+          <w:rFonts w:ascii="Times New Roman" w:hAnsi="Times New Roman" w:cs="Times New Roman"/>
+        </w:rPr>
+        <w:fldChar w:fldCharType="end"/>
+      </w:r>
+      <w:r>
+        <w:rPr>
+          <w:rFonts w:ascii="Times New Roman" w:hAnsi="Times New Roman" w:cs="Times New Roman"/>
+          <w:lang w:val="en-GB"/>
+        </w:rPr>
+        <w:t>.</w:t>
+      </w:r>
+    </w:p>
+    <w:p>
+      <w:pPr>
+        <w:suppressLineNumbers/>
+        <w:spacing w:line="360" w:lineRule="auto"/>
+        <w:jc w:val="both"/>
+        <w:rPr>
+          <w:rFonts w:ascii="Times New Roman" w:hAnsi="Times New Roman" w:cs="Times New Roman"/>
+          <w:lang w:val="en-GB"/>
+        </w:rPr>
+      </w:pPr>
+    </w:p>
+    <w:p>
+      <w:pPr>
+        <w:spacing w:line="360" w:lineRule="auto"/>
+        <w:jc w:val="both"/>
+        <w:rPr>
+          <w:rFonts w:ascii="Times New Roman" w:hAnsi="Times New Roman" w:cs="Times New Roman"/>
+          <w:lang w:val="en-GB"/>
+        </w:rPr>
+      </w:pPr>
+      <w:r>
+        <w:rPr>
+          <w:rFonts w:ascii="Times New Roman" w:hAnsi="Times New Roman" w:cs="Times New Roman"/>
           <w:lang w:val="en-GB"/>
         </w:rPr>
         <w:t>A female</w:t>
@@ -781,21 +1116,7 @@
         <w:rPr>
           <w:rFonts w:ascii="Times New Roman" w:hAnsi="Times New Roman" w:cs="Times New Roman"/>
         </w:rPr>
-        <w:t xml:space="preserve">Colwell &amp; </w:t>
-      </w:r>
-      <w:proofErr w:type="spellStart"/>
-      <w:r>
-        <w:rPr>
-          <w:rFonts w:ascii="Times New Roman" w:hAnsi="Times New Roman" w:cs="Times New Roman"/>
-        </w:rPr>
-        <w:t>Oring</w:t>
-      </w:r>
-      <w:proofErr w:type="spellEnd"/>
-      <w:r>
-        <w:rPr>
-          <w:rFonts w:ascii="Times New Roman" w:hAnsi="Times New Roman" w:cs="Times New Roman"/>
-        </w:rPr>
-        <w:t xml:space="preserve">, 1988; Schamel </w:t>
+        <w:t xml:space="preserve">Colwell &amp; Oring, 1988; Schamel </w:t>
       </w:r>
       <w:r>
         <w:rPr>
@@ -878,15 +1199,7 @@
           <w:rFonts w:ascii="Times New Roman" w:hAnsi="Times New Roman" w:cs="Times New Roman"/>
           <w:lang w:val="en-GB"/>
         </w:rPr>
-        <w:t xml:space="preserve">attempt. However, </w:t>
-      </w:r>
-      <w:r>
-        <w:rPr>
-          <w:rFonts w:ascii="Times New Roman" w:hAnsi="Times New Roman" w:cs="Times New Roman"/>
-          <w:lang w:val="en-GB"/>
-        </w:rPr>
-        <w:lastRenderedPageBreak/>
-        <w:t xml:space="preserve">breeding </w:t>
+        <w:t xml:space="preserve">attempt. However, breeding </w:t>
       </w:r>
       <w:r>
         <w:rPr>
@@ -1607,7 +1920,21 @@
         <w:rPr>
           <w:rFonts w:ascii="Times New Roman" w:hAnsi="Times New Roman" w:cs="Times New Roman"/>
         </w:rPr>
-        <w:t>(Kirkwood &amp; Austad, 2000)</w:t>
+        <w:t xml:space="preserve">(Kirkwood &amp; </w:t>
+      </w:r>
+      <w:proofErr w:type="spellStart"/>
+      <w:r>
+        <w:rPr>
+          <w:rFonts w:ascii="Times New Roman" w:hAnsi="Times New Roman" w:cs="Times New Roman"/>
+        </w:rPr>
+        <w:t>Austad</w:t>
+      </w:r>
+      <w:proofErr w:type="spellEnd"/>
+      <w:r>
+        <w:rPr>
+          <w:rFonts w:ascii="Times New Roman" w:hAnsi="Times New Roman" w:cs="Times New Roman"/>
+        </w:rPr>
+        <w:t>, 2000)</w:t>
       </w:r>
       <w:r>
         <w:rPr>
@@ -1620,7 +1947,15 @@
           <w:rFonts w:ascii="Times New Roman" w:hAnsi="Times New Roman" w:cs="Times New Roman"/>
           <w:lang w:val="en-GB"/>
         </w:rPr>
-        <w:t xml:space="preserve">. Therefore, senescence is the consequence of age-dependent trade-offs between energy investments in reproduction at the expense of somatic repair </w:t>
+        <w:t xml:space="preserve">. Therefore, senescence is the </w:t>
+      </w:r>
+      <w:r>
+        <w:rPr>
+          <w:rFonts w:ascii="Times New Roman" w:hAnsi="Times New Roman" w:cs="Times New Roman"/>
+          <w:lang w:val="en-GB"/>
+        </w:rPr>
+        <w:lastRenderedPageBreak/>
+        <w:t xml:space="preserve">consequence of age-dependent trade-offs between energy investments in reproduction at the expense of somatic repair </w:t>
       </w:r>
       <w:r>
         <w:rPr>
@@ -1752,15 +2087,7 @@
           <w:rFonts w:ascii="Times New Roman" w:hAnsi="Times New Roman" w:cs="Times New Roman"/>
           <w:lang w:val="en-GB"/>
         </w:rPr>
-        <w:t xml:space="preserve">Investigations using longitudinal data to test for senescence are particularly </w:t>
-      </w:r>
-      <w:r>
-        <w:rPr>
-          <w:rFonts w:ascii="Times New Roman" w:hAnsi="Times New Roman" w:cs="Times New Roman"/>
-          <w:lang w:val="en-GB"/>
-        </w:rPr>
-        <w:lastRenderedPageBreak/>
-        <w:t>powerful as they can quantitatively control for the confounding effects of selective disappearance through repeated measures of individuals as they age</w:t>
+        <w:t>Investigations using longitudinal data to test for senescence are particularly powerful as they can quantitatively control for the confounding effects of selective disappearance through repeated measures of individuals as they age</w:t>
       </w:r>
       <w:r>
         <w:rPr>
@@ -2337,7 +2664,14 @@
         <w:rPr>
           <w:rFonts w:ascii="Times New Roman" w:hAnsi="Times New Roman" w:cs="Times New Roman"/>
         </w:rPr>
-        <w:t>, 1997; Starck &amp; Ricklefs, 1998; Williams, 2012)</w:t>
+        <w:t xml:space="preserve">, </w:t>
+      </w:r>
+      <w:r>
+        <w:rPr>
+          <w:rFonts w:ascii="Times New Roman" w:hAnsi="Times New Roman" w:cs="Times New Roman"/>
+        </w:rPr>
+        <w:lastRenderedPageBreak/>
+        <w:t>1997; Starck &amp; Ricklefs, 1998; Williams, 2012)</w:t>
       </w:r>
       <w:r>
         <w:rPr>
@@ -2673,15 +3007,7 @@
           <w:rFonts w:ascii="Times New Roman" w:hAnsi="Times New Roman" w:cs="Times New Roman"/>
           <w:lang w:val="en-GB"/>
         </w:rPr>
-        <w:t xml:space="preserve">scramble </w:t>
-      </w:r>
-      <w:r>
-        <w:rPr>
-          <w:rFonts w:ascii="Times New Roman" w:hAnsi="Times New Roman" w:cs="Times New Roman"/>
-          <w:lang w:val="en-GB"/>
-        </w:rPr>
-        <w:lastRenderedPageBreak/>
-        <w:t xml:space="preserve">competition </w:t>
+        <w:t xml:space="preserve">scramble competition </w:t>
       </w:r>
       <w:r>
         <w:rPr>
@@ -2843,19 +3169,11 @@
         </w:rPr>
         <w:fldChar w:fldCharType="separate"/>
       </w:r>
-      <w:proofErr w:type="spellStart"/>
-      <w:r>
-        <w:rPr>
-          <w:rFonts w:ascii="Times New Roman" w:hAnsi="Times New Roman" w:cs="Times New Roman"/>
-        </w:rPr>
-        <w:t>Bouwhuis</w:t>
-      </w:r>
-      <w:proofErr w:type="spellEnd"/>
-      <w:r>
-        <w:rPr>
-          <w:rFonts w:ascii="Times New Roman" w:hAnsi="Times New Roman" w:cs="Times New Roman"/>
-        </w:rPr>
-        <w:t xml:space="preserve"> </w:t>
+      <w:r>
+        <w:rPr>
+          <w:rFonts w:ascii="Times New Roman" w:hAnsi="Times New Roman" w:cs="Times New Roman"/>
+        </w:rPr>
+        <w:t xml:space="preserve">Bouwhuis </w:t>
       </w:r>
       <w:r>
         <w:rPr>
@@ -3216,7 +3534,15 @@
           <w:rFonts w:ascii="Times New Roman" w:hAnsi="Times New Roman" w:cs="Times New Roman"/>
           <w:lang w:val="en-GB"/>
         </w:rPr>
-        <w:t>. We exhaustively searched for nests using telescopes and mobile hides to minimize disturbance. Upon finding a nest, we measured each eggs’ length and width to the nearest tenth of a mm to determine egg size</w:t>
+        <w:t xml:space="preserve">. We </w:t>
+      </w:r>
+      <w:r>
+        <w:rPr>
+          <w:rFonts w:ascii="Times New Roman" w:hAnsi="Times New Roman" w:cs="Times New Roman"/>
+          <w:lang w:val="en-GB"/>
+        </w:rPr>
+        <w:lastRenderedPageBreak/>
+        <w:t>exhaustively searched for nests using telescopes and mobile hides to minimize disturbance. Upon finding a nest, we measured each eggs’ length and width to the nearest tenth of a mm to determine egg size</w:t>
       </w:r>
       <w:r>
         <w:rPr>
@@ -3671,15 +3997,7 @@
           <w:rFonts w:ascii="Times New Roman" w:hAnsi="Times New Roman" w:cs="Times New Roman"/>
           <w:lang w:val="en-GB"/>
         </w:rPr>
-        <w:t xml:space="preserve">. If the clutch was complete upon discovery and had not been </w:t>
-      </w:r>
-      <w:r>
-        <w:rPr>
-          <w:rFonts w:ascii="Times New Roman" w:hAnsi="Times New Roman" w:cs="Times New Roman"/>
-          <w:lang w:val="en-GB"/>
-        </w:rPr>
-        <w:lastRenderedPageBreak/>
-        <w:t xml:space="preserve">incubated longer than 10 days, we determined its lay date by floating the egg and estimating the stage of embryonic development </w:t>
+        <w:t xml:space="preserve">. If the clutch was complete upon discovery and had not been incubated longer than 10 days, we determined its lay date by floating the egg and estimating the stage of embryonic development </w:t>
       </w:r>
       <w:r>
         <w:rPr>
@@ -4114,19 +4432,11 @@
         </w:rPr>
         <w:fldChar w:fldCharType="separate"/>
       </w:r>
-      <w:proofErr w:type="spellStart"/>
-      <w:r>
-        <w:rPr>
-          <w:rFonts w:ascii="Times New Roman" w:hAnsi="Times New Roman" w:cs="Times New Roman"/>
-        </w:rPr>
-        <w:t>Kupán</w:t>
-      </w:r>
-      <w:proofErr w:type="spellEnd"/>
-      <w:r>
-        <w:rPr>
-          <w:rFonts w:ascii="Times New Roman" w:hAnsi="Times New Roman" w:cs="Times New Roman"/>
-        </w:rPr>
-        <w:t xml:space="preserve"> </w:t>
+      <w:r>
+        <w:rPr>
+          <w:rFonts w:ascii="Times New Roman" w:hAnsi="Times New Roman" w:cs="Times New Roman"/>
+        </w:rPr>
+        <w:t xml:space="preserve">Kupán </w:t>
       </w:r>
       <w:r>
         <w:rPr>
@@ -4153,7 +4463,15 @@
           <w:rFonts w:ascii="Times New Roman" w:hAnsi="Times New Roman" w:cs="Times New Roman"/>
           <w:lang w:val="en-GB"/>
         </w:rPr>
-        <w:t xml:space="preserve">. Furthermore, we confirmed sex molecularly from DNA extracted from blood samples through PCR amplification of Z and W specific DNA regions with two sex-typing markers: P2/P8 and Calex-31 </w:t>
+        <w:t xml:space="preserve">. Furthermore, we confirmed sex molecularly from DNA extracted from blood samples through PCR amplification of Z and W specific DNA regions with two sex-typing </w:t>
+      </w:r>
+      <w:r>
+        <w:rPr>
+          <w:rFonts w:ascii="Times New Roman" w:hAnsi="Times New Roman" w:cs="Times New Roman"/>
+          <w:lang w:val="en-GB"/>
+        </w:rPr>
+        <w:lastRenderedPageBreak/>
+        <w:t xml:space="preserve">markers: P2/P8 and Calex-31 </w:t>
       </w:r>
       <w:r>
         <w:rPr>
@@ -4349,15 +4667,7 @@
           <w:rFonts w:ascii="Times New Roman" w:hAnsi="Times New Roman" w:cs="Times New Roman"/>
           <w:lang w:val="en-GB"/>
         </w:rPr>
-        <w:t xml:space="preserve"> project – an open-access database for individual-based field studies in </w:t>
-      </w:r>
-      <w:r>
-        <w:rPr>
-          <w:rFonts w:ascii="Times New Roman" w:hAnsi="Times New Roman" w:cs="Times New Roman"/>
-          <w:lang w:val="en-GB"/>
-        </w:rPr>
-        <w:lastRenderedPageBreak/>
-        <w:t>evolutionary ecology and conservation biology</w:t>
+        <w:t xml:space="preserve"> project – an open-access database for individual-based field studies in evolutionary ecology and conservation biology</w:t>
       </w:r>
       <w:r>
         <w:rPr>
@@ -4694,7 +5004,15 @@
           <w:rFonts w:ascii="Times New Roman" w:hAnsi="Times New Roman" w:cs="Times New Roman"/>
           <w:lang w:val="en-GB"/>
         </w:rPr>
-        <w:t xml:space="preserve"> – with the former being individuals initially marked at birth (i.e., ‘uncensored’), and the latter being immigrants of unknown age or those that were born before the study’s first marking occasion (i.e., ‘left-truncated’). To estimate the ages of unknown individuals in our marked population we employed a capture-mark-recapture analysis using the ‘Bayesian Survival Trajectory Analysis’ (</w:t>
+        <w:t xml:space="preserve"> – with the former being individuals initially marked at birth (i.e., ‘uncensored’), and the latter being immigrants of unknown age or those that were born before the study’s first marking occasion (i.e., ‘left-truncated’). To estimate the ages of unknown individuals in our marked population we employed a capture-mark-recapture analysis using the ‘Bayesian Survival Trajectory </w:t>
+      </w:r>
+      <w:r>
+        <w:rPr>
+          <w:rFonts w:ascii="Times New Roman" w:hAnsi="Times New Roman" w:cs="Times New Roman"/>
+          <w:lang w:val="en-GB"/>
+        </w:rPr>
+        <w:lastRenderedPageBreak/>
+        <w:t>Analysis’ (</w:t>
       </w:r>
       <w:proofErr w:type="spellStart"/>
       <w:r>
@@ -4730,19 +5048,11 @@
         </w:rPr>
         <w:fldChar w:fldCharType="separate"/>
       </w:r>
-      <w:proofErr w:type="spellStart"/>
-      <w:r>
-        <w:rPr>
-          <w:rFonts w:ascii="Times New Roman" w:hAnsi="Times New Roman" w:cs="Times New Roman"/>
-        </w:rPr>
-        <w:t>Colchero</w:t>
-      </w:r>
-      <w:proofErr w:type="spellEnd"/>
-      <w:r>
-        <w:rPr>
-          <w:rFonts w:ascii="Times New Roman" w:hAnsi="Times New Roman" w:cs="Times New Roman"/>
-        </w:rPr>
-        <w:t xml:space="preserve"> </w:t>
+      <w:r>
+        <w:rPr>
+          <w:rFonts w:ascii="Times New Roman" w:hAnsi="Times New Roman" w:cs="Times New Roman"/>
+        </w:rPr>
+        <w:t xml:space="preserve">Colchero </w:t>
       </w:r>
       <w:r>
         <w:rPr>
@@ -4925,7 +5235,6 @@
           <w:rFonts w:ascii="Times New Roman" w:hAnsi="Times New Roman" w:cs="Times New Roman"/>
           <w:lang w:val="en-GB"/>
         </w:rPr>
-        <w:lastRenderedPageBreak/>
         <w:t>In total, our capture-mark-recapture data comprised of</w:t>
       </w:r>
       <w:r>
@@ -5345,7 +5654,15 @@
           <w:rFonts w:ascii="Times New Roman" w:hAnsi="Times New Roman" w:cs="Times New Roman"/>
           <w:lang w:val="en-GB"/>
         </w:rPr>
-        <w:t xml:space="preserve"> multiple breeding partner</w:t>
+        <w:t xml:space="preserve"> </w:t>
+      </w:r>
+      <w:r>
+        <w:rPr>
+          <w:rFonts w:ascii="Times New Roman" w:hAnsi="Times New Roman" w:cs="Times New Roman"/>
+          <w:lang w:val="en-GB"/>
+        </w:rPr>
+        <w:lastRenderedPageBreak/>
+        <w:t>multiple breeding partner</w:t>
       </w:r>
       <w:r>
         <w:rPr>
@@ -5545,7 +5862,6 @@
           <w:iCs/>
           <w:lang w:val="en-GB"/>
         </w:rPr>
-        <w:lastRenderedPageBreak/>
         <w:t>Modelling individual variation in egg volume</w:t>
       </w:r>
       <w:r>
@@ -6489,7 +6805,21 @@
         <w:rPr>
           <w:rFonts w:ascii="Times New Roman" w:hAnsi="Times New Roman" w:cs="Times New Roman"/>
         </w:rPr>
-        <w:t>(van de Pol &amp; Verhulst, 2006; Snijders &amp; Bosker, 2011)</w:t>
+        <w:t xml:space="preserve">(van de Pol &amp; Verhulst, 2006; </w:t>
+      </w:r>
+      <w:proofErr w:type="spellStart"/>
+      <w:r>
+        <w:rPr>
+          <w:rFonts w:ascii="Times New Roman" w:hAnsi="Times New Roman" w:cs="Times New Roman"/>
+        </w:rPr>
+        <w:t>Snijders</w:t>
+      </w:r>
+      <w:proofErr w:type="spellEnd"/>
+      <w:r>
+        <w:rPr>
+          <w:rFonts w:ascii="Times New Roman" w:hAnsi="Times New Roman" w:cs="Times New Roman"/>
+        </w:rPr>
+        <w:t xml:space="preserve"> &amp; Bosker, 2011)</w:t>
       </w:r>
       <w:r>
         <w:rPr>
@@ -6539,7 +6869,15 @@
           <w:rFonts w:ascii="Times New Roman" w:hAnsi="Times New Roman" w:cs="Times New Roman"/>
           <w:lang w:val="en-GB"/>
         </w:rPr>
-        <w:t xml:space="preserve"> was averaged over an individual’s lifetime of measurements (i.e., our </w:t>
+        <w:t xml:space="preserve"> was averaged over an </w:t>
+      </w:r>
+      <w:r>
+        <w:rPr>
+          <w:rFonts w:ascii="Times New Roman" w:hAnsi="Times New Roman" w:cs="Times New Roman"/>
+          <w:lang w:val="en-GB"/>
+        </w:rPr>
+        <w:lastRenderedPageBreak/>
+        <w:t xml:space="preserve">individual’s lifetime of measurements (i.e., our </w:t>
       </w:r>
       <w:r>
         <w:rPr>
@@ -6883,15 +7221,7 @@
           <w:rFonts w:ascii="Times New Roman" w:hAnsi="Times New Roman" w:cs="Times New Roman"/>
           <w:lang w:val="en-GB"/>
         </w:rPr>
-        <w:t xml:space="preserve">effect, whereas the deviation in lay dates of an individual </w:t>
-      </w:r>
-      <w:r>
-        <w:rPr>
-          <w:rFonts w:ascii="Times New Roman" w:hAnsi="Times New Roman" w:cs="Times New Roman"/>
-          <w:lang w:val="en-GB"/>
-        </w:rPr>
-        <w:lastRenderedPageBreak/>
-        <w:t>relative to its first nest of the season represent</w:t>
+        <w:t>effect, whereas the deviation in lay dates of an individual relative to its first nest of the season represent</w:t>
       </w:r>
       <w:r>
         <w:rPr>
@@ -7372,7 +7702,15 @@
           <w:rFonts w:ascii="Times New Roman" w:hAnsi="Times New Roman" w:cs="Times New Roman"/>
           <w:lang w:val="en-GB"/>
         </w:rPr>
-        <w:t xml:space="preserve">hatched locally (“local recruit”) or was first encountered as an adult (“immigrant”). </w:t>
+        <w:t xml:space="preserve">hatched locally (“local recruit”) </w:t>
+      </w:r>
+      <w:r>
+        <w:rPr>
+          <w:rFonts w:ascii="Times New Roman" w:hAnsi="Times New Roman" w:cs="Times New Roman"/>
+          <w:lang w:val="en-GB"/>
+        </w:rPr>
+        <w:lastRenderedPageBreak/>
+        <w:t xml:space="preserve">or was first encountered as an adult (“immigrant”). </w:t>
       </w:r>
       <w:r>
         <w:rPr>
@@ -7740,15 +8078,7 @@
           <w:rFonts w:ascii="Times New Roman" w:hAnsi="Times New Roman" w:cs="Times New Roman"/>
           <w:lang w:val="en-GB"/>
         </w:rPr>
-        <w:t xml:space="preserve">by simulating 1000 parametric bootstraps </w:t>
-      </w:r>
-      <w:r>
-        <w:rPr>
-          <w:rFonts w:ascii="Times New Roman" w:hAnsi="Times New Roman" w:cs="Times New Roman"/>
-          <w:lang w:val="en-GB"/>
-        </w:rPr>
-        <w:lastRenderedPageBreak/>
-        <w:t xml:space="preserve">via the “partR2::partR2” function </w:t>
+        <w:t xml:space="preserve">by simulating 1000 parametric bootstraps via the “partR2::partR2” function </w:t>
       </w:r>
       <w:r>
         <w:rPr>
@@ -8591,7 +8921,15 @@
           <w:rFonts w:ascii="Times New Roman" w:hAnsi="Times New Roman" w:cs="Times New Roman"/>
           <w:lang w:val="en-GB"/>
         </w:rPr>
-        <w:t xml:space="preserve"> as a random slope within individuals) failed to converge due to limitations of individual-based repeated measures – as such we present random intercept models.</w:t>
+        <w:t xml:space="preserve"> as a </w:t>
+      </w:r>
+      <w:r>
+        <w:rPr>
+          <w:rFonts w:ascii="Times New Roman" w:hAnsi="Times New Roman" w:cs="Times New Roman"/>
+          <w:lang w:val="en-GB"/>
+        </w:rPr>
+        <w:lastRenderedPageBreak/>
+        <w:t>random slope within individuals) failed to converge due to limitations of individual-based repeated measures – as such we present random intercept models.</w:t>
       </w:r>
     </w:p>
     <w:p>
@@ -9194,15 +9532,7 @@
           <w:rFonts w:ascii="Times New Roman" w:hAnsi="Times New Roman" w:cs="Times New Roman"/>
           <w:lang w:val="en-GB"/>
         </w:rPr>
-        <w:t xml:space="preserve"> </w:t>
-      </w:r>
-      <w:r>
-        <w:rPr>
-          <w:rFonts w:ascii="Times New Roman" w:hAnsi="Times New Roman" w:cs="Times New Roman"/>
-          <w:lang w:val="en-GB"/>
-        </w:rPr>
-        <w:lastRenderedPageBreak/>
-        <w:t>[</w:t>
+        <w:t xml:space="preserve"> [</w:t>
       </w:r>
       <w:r>
         <w:rPr>
@@ -10291,7 +10621,15 @@
           <w:rFonts w:ascii="Times New Roman" w:hAnsi="Times New Roman" w:cs="Times New Roman"/>
           <w:lang w:val="en-GB"/>
         </w:rPr>
-        <w:t>). Females had low repeatability in polyandry among years (</w:t>
+        <w:t xml:space="preserve">). Females </w:t>
+      </w:r>
+      <w:r>
+        <w:rPr>
+          <w:rFonts w:ascii="Times New Roman" w:hAnsi="Times New Roman" w:cs="Times New Roman"/>
+          <w:lang w:val="en-GB"/>
+        </w:rPr>
+        <w:lastRenderedPageBreak/>
+        <w:t>had low repeatability in polyandry among years (</w:t>
       </w:r>
       <w:r>
         <w:rPr>
@@ -10714,7 +11052,6 @@
           <w:rFonts w:ascii="Times New Roman" w:hAnsi="Times New Roman" w:cs="Times New Roman"/>
           <w:lang w:val="en-GB"/>
         </w:rPr>
-        <w:lastRenderedPageBreak/>
         <w:t xml:space="preserve">Fig. </w:t>
       </w:r>
       <w:r>
@@ -11960,7 +12297,15 @@
           <w:rFonts w:ascii="Times New Roman" w:hAnsi="Times New Roman" w:cs="Times New Roman"/>
           <w:lang w:val="en-GB"/>
         </w:rPr>
-        <w:t xml:space="preserve"> however our uncertainty in this trend became unwieldly in the oldest age classes of our sample (</w:t>
+        <w:t xml:space="preserve"> however our uncertainty in this trend became unwieldly </w:t>
+      </w:r>
+      <w:r>
+        <w:rPr>
+          <w:rFonts w:ascii="Times New Roman" w:hAnsi="Times New Roman" w:cs="Times New Roman"/>
+          <w:lang w:val="en-GB"/>
+        </w:rPr>
+        <w:lastRenderedPageBreak/>
+        <w:t>in the oldest age classes of our sample (</w:t>
       </w:r>
       <w:r>
         <w:rPr>
@@ -12256,16 +12601,7 @@
           <w:highlight w:val="yellow"/>
           <w:lang w:val="en-GB"/>
         </w:rPr>
-        <w:t xml:space="preserve">. </w:t>
-      </w:r>
-      <w:r>
-        <w:rPr>
-          <w:rFonts w:ascii="Times New Roman" w:hAnsi="Times New Roman" w:cs="Times New Roman"/>
-          <w:highlight w:val="yellow"/>
-          <w:lang w:val="en-GB"/>
-        </w:rPr>
-        <w:lastRenderedPageBreak/>
-        <w:t xml:space="preserve">Here we show that </w:t>
+        <w:t xml:space="preserve">. Here we show that </w:t>
       </w:r>
       <w:r>
         <w:rPr>
@@ -12751,6 +13087,7 @@
           <w:rFonts w:ascii="Times New Roman" w:hAnsi="Times New Roman" w:cs="Times New Roman"/>
           <w:lang w:val="en-GB"/>
         </w:rPr>
+        <w:lastRenderedPageBreak/>
         <w:t>younger</w:t>
       </w:r>
       <w:r>
@@ -13468,7 +13805,15 @@
           <w:rFonts w:ascii="Times New Roman" w:hAnsi="Times New Roman" w:cs="Times New Roman"/>
           <w:lang w:val="en-GB"/>
         </w:rPr>
-        <w:t xml:space="preserve"> – an age at which females might not be fully mature and consequently unable to invest heavily into reproduction.</w:t>
+        <w:t xml:space="preserve"> </w:t>
+      </w:r>
+      <w:r>
+        <w:rPr>
+          <w:rFonts w:ascii="Times New Roman" w:hAnsi="Times New Roman" w:cs="Times New Roman"/>
+          <w:lang w:val="en-GB"/>
+        </w:rPr>
+        <w:lastRenderedPageBreak/>
+        <w:t>– an age at which females might not be fully mature and consequently unable to invest heavily into reproduction.</w:t>
       </w:r>
     </w:p>
     <w:p>
@@ -13604,15 +13949,7 @@
           <w:rFonts w:ascii="Times New Roman" w:hAnsi="Times New Roman" w:cs="Times New Roman"/>
           <w:lang w:val="en-GB"/>
         </w:rPr>
-        <w:t xml:space="preserve">, as chicks are not fed by the parents but rather must forage for themselves immediately after hatching. Moreover, chicks of polyandrous females are typically cared for solely by their father, forcing them to rely more on their intrinsic reserves than the added benefits of biparental care. Consequently, </w:t>
-      </w:r>
-      <w:r>
-        <w:rPr>
-          <w:rFonts w:ascii="Times New Roman" w:hAnsi="Times New Roman" w:cs="Times New Roman"/>
-          <w:lang w:val="en-GB"/>
-        </w:rPr>
-        <w:lastRenderedPageBreak/>
-        <w:t xml:space="preserve">comparatively small differences in egg size could have large knock-on effects for chick survival </w:t>
+        <w:t xml:space="preserve">, as chicks are not fed by the parents but rather must forage for themselves immediately after hatching. Moreover, chicks of polyandrous females are typically cared for solely by their father, forcing them to rely more on their intrinsic reserves than the added benefits of biparental care. Consequently, comparatively small differences in egg size could have large knock-on effects for chick survival </w:t>
       </w:r>
       <w:r>
         <w:rPr>
@@ -14058,7 +14395,15 @@
           <w:rFonts w:ascii="Times New Roman" w:hAnsi="Times New Roman" w:cs="Times New Roman"/>
           <w:lang w:val="en-GB"/>
         </w:rPr>
-        <w:t xml:space="preserve">. However, most investigations of seasonal egg size dynamics did not disentangle whether the observed changes were due to within- or among-individual effects. For example, laying schedules associated with female quality and/or age could be responsible for much of the observed seasonal variation in egg size. A study including 15 arctic shorebirds suggested that indeed among-individual variation may account for more of the seasonal variation in egg size than within-individual variation </w:t>
+        <w:t xml:space="preserve">. However, most investigations of seasonal egg size dynamics did not disentangle </w:t>
+      </w:r>
+      <w:r>
+        <w:rPr>
+          <w:rFonts w:ascii="Times New Roman" w:hAnsi="Times New Roman" w:cs="Times New Roman"/>
+          <w:lang w:val="en-GB"/>
+        </w:rPr>
+        <w:lastRenderedPageBreak/>
+        <w:t xml:space="preserve">whether the observed changes were due to within- or among-individual effects. For example, laying schedules associated with female quality and/or age could be responsible for much of the observed seasonal variation in egg size. A study including 15 arctic shorebirds suggested that indeed among-individual variation may account for more of the seasonal variation in egg size than within-individual variation </w:t>
       </w:r>
       <w:r>
         <w:rPr>
@@ -14158,7 +14503,6 @@
           <w:rFonts w:ascii="Times New Roman" w:hAnsi="Times New Roman" w:cs="Times New Roman"/>
           <w:lang w:val="en-GB"/>
         </w:rPr>
-        <w:lastRenderedPageBreak/>
         <w:t>Our observed seasonal variation in egg size might be explained by a combination of mating strategy and environmental constraints. Polyandrous females generally produced early- and late-season clutches (</w:t>
       </w:r>
       <w:r>
@@ -14736,7 +15080,14 @@
         <w:rPr>
           <w:rFonts w:ascii="Times New Roman" w:hAnsi="Times New Roman" w:cs="Times New Roman"/>
         </w:rPr>
-        <w:t>, 2017b)</w:t>
+        <w:t xml:space="preserve">, </w:t>
+      </w:r>
+      <w:r>
+        <w:rPr>
+          <w:rFonts w:ascii="Times New Roman" w:hAnsi="Times New Roman" w:cs="Times New Roman"/>
+        </w:rPr>
+        <w:lastRenderedPageBreak/>
+        <w:t>2017b)</w:t>
       </w:r>
       <w:r>
         <w:rPr>
@@ -14871,15 +15222,7 @@
           <w:rFonts w:ascii="Times New Roman" w:hAnsi="Times New Roman" w:cs="Times New Roman"/>
           <w:lang w:val="en-GB"/>
         </w:rPr>
-        <w:t xml:space="preserve">. As our population is open to immigration and emigration, we have </w:t>
-      </w:r>
-      <w:r>
-        <w:rPr>
-          <w:rFonts w:ascii="Times New Roman" w:hAnsi="Times New Roman" w:cs="Times New Roman"/>
-          <w:lang w:val="en-GB"/>
-        </w:rPr>
-        <w:lastRenderedPageBreak/>
-        <w:t xml:space="preserve">likely missed documenting polyandrous breeding attempts at unmonitored neighbouring nesting sites – meaning that we underestimate the true extent of polyandry. Yet, our observed clutch laying distribution (Fig. 5) suggests that this unavoidable limitation is not a major concern because we would have otherwise expected a larger share of seemingly monogamous females breeding at the beginning and end of the breeding season – instead we see that monogamous breeders tend to nest in the middle of the season. Furthermore, we acknowledge that our relatively small sample of known-age individuals presents a limitation to our study, however this simply reflects the challenge of studying an open population in the wild that exhibits high natal dispersal (jackdaw </w:t>
+        <w:t xml:space="preserve">. As our population is open to immigration and emigration, we have likely missed documenting polyandrous breeding attempts at unmonitored neighbouring nesting sites – meaning that we underestimate the true extent of polyandry. Yet, our observed clutch laying distribution (Fig. 5) suggests that this unavoidable limitation is not a major concern because we would have otherwise expected a larger share of seemingly monogamous females breeding at the beginning and end of the breeding season – instead we see that monogamous breeders tend to nest in the middle of the season. Furthermore, we acknowledge that our relatively small sample of known-age individuals presents a limitation to our study, however this simply reflects the challenge of studying an open population in the wild that exhibits high natal dispersal (jackdaw </w:t>
       </w:r>
       <w:r>
         <w:rPr>
@@ -15207,7 +15550,15 @@
           <w:rFonts w:ascii="Times New Roman" w:hAnsi="Times New Roman" w:cs="Times New Roman"/>
           <w:lang w:val="en-GB"/>
         </w:rPr>
-        <w:t xml:space="preserve">prior experience gives older and local a competitive advantage over younger and naïve conspecifics scrambling for early nesting opportunities. </w:t>
+        <w:t xml:space="preserve">prior experience gives older and local a competitive </w:t>
+      </w:r>
+      <w:r>
+        <w:rPr>
+          <w:rFonts w:ascii="Times New Roman" w:hAnsi="Times New Roman" w:cs="Times New Roman"/>
+          <w:lang w:val="en-GB"/>
+        </w:rPr>
+        <w:lastRenderedPageBreak/>
+        <w:t xml:space="preserve">advantage over younger and naïve conspecifics scrambling for early nesting opportunities. </w:t>
       </w:r>
       <w:r>
         <w:rPr>

</xml_diff>